<commit_message>
add nth-child hover affect transition custom properties and favicon
</commit_message>
<xml_diff>
--- a/Задача.docx
+++ b/Задача.docx
@@ -5,9 +5,49 @@
     <w:p>
       <w:pPr>
         <w:spacing w:after="0" w:line="240" w:lineRule="auto"/>
-      </w:pPr>
-      <w:bookmarkStart w:id="0" w:name="_GoBack"/>
-      <w:r>
+        <w:rPr>
+          <w:rFonts w:ascii="Times New Roman" w:hAnsi="Times New Roman" w:cs="Times New Roman"/>
+          <w:b/>
+          <w:sz w:val="24"/>
+          <w:szCs w:val="24"/>
+        </w:rPr>
+      </w:pPr>
+      <w:r>
+        <w:rPr>
+          <w:rFonts w:ascii="Times New Roman" w:hAnsi="Times New Roman" w:cs="Times New Roman"/>
+          <w:b/>
+          <w:sz w:val="24"/>
+          <w:szCs w:val="24"/>
+        </w:rPr>
+        <w:t>Домашняя работа №9</w:t>
+      </w:r>
+    </w:p>
+    <w:p>
+      <w:pPr>
+        <w:spacing w:after="0" w:line="240" w:lineRule="auto"/>
+        <w:rPr>
+          <w:rFonts w:ascii="Times New Roman" w:hAnsi="Times New Roman" w:cs="Times New Roman"/>
+          <w:b/>
+          <w:sz w:val="24"/>
+          <w:szCs w:val="24"/>
+        </w:rPr>
+      </w:pPr>
+    </w:p>
+    <w:p>
+      <w:pPr>
+        <w:spacing w:after="0" w:line="240" w:lineRule="auto"/>
+        <w:rPr>
+          <w:rFonts w:ascii="Times New Roman" w:hAnsi="Times New Roman" w:cs="Times New Roman"/>
+          <w:sz w:val="24"/>
+          <w:szCs w:val="24"/>
+        </w:rPr>
+      </w:pPr>
+      <w:r>
+        <w:rPr>
+          <w:rFonts w:ascii="Times New Roman" w:hAnsi="Times New Roman" w:cs="Times New Roman"/>
+          <w:sz w:val="24"/>
+          <w:szCs w:val="24"/>
+        </w:rPr>
         <w:t>Задача</w:t>
       </w:r>
     </w:p>
@@ -104,12 +144,16 @@
         <w:rPr>
           <w:b w:val="0"/>
           <w:bCs w:val="0"/>
+          <w:sz w:val="24"/>
+          <w:szCs w:val="24"/>
         </w:rPr>
       </w:pPr>
       <w:r>
         <w:rPr>
           <w:b w:val="0"/>
           <w:bCs w:val="0"/>
+          <w:sz w:val="24"/>
+          <w:szCs w:val="24"/>
         </w:rPr>
         <w:t>Что нужно сделать</w:t>
       </w:r>
@@ -236,11 +280,1108 @@
         <w:t> Сделайте обязательным для заполнения поле «Туристы».</w:t>
       </w:r>
     </w:p>
-    <w:bookmarkEnd w:id="0"/>
+    <w:p>
+      <w:pPr>
+        <w:rPr>
+          <w:lang w:val="en-US"/>
+        </w:rPr>
+      </w:pPr>
+      <w:r>
+        <w:br w:type="page"/>
+      </w:r>
+    </w:p>
     <w:p>
       <w:pPr>
         <w:spacing w:after="0" w:line="240" w:lineRule="auto"/>
-      </w:pPr>
+        <w:rPr>
+          <w:rFonts w:ascii="Times New Roman" w:hAnsi="Times New Roman" w:cs="Times New Roman"/>
+          <w:b/>
+          <w:sz w:val="24"/>
+          <w:szCs w:val="24"/>
+        </w:rPr>
+      </w:pPr>
+      <w:r>
+        <w:rPr>
+          <w:rFonts w:ascii="Times New Roman" w:hAnsi="Times New Roman" w:cs="Times New Roman"/>
+          <w:b/>
+          <w:sz w:val="24"/>
+          <w:szCs w:val="24"/>
+        </w:rPr>
+        <w:lastRenderedPageBreak/>
+        <w:t>Домашняя работа</w:t>
+      </w:r>
+      <w:r>
+        <w:rPr>
+          <w:rFonts w:ascii="Times New Roman" w:hAnsi="Times New Roman" w:cs="Times New Roman"/>
+          <w:b/>
+          <w:sz w:val="24"/>
+          <w:szCs w:val="24"/>
+        </w:rPr>
+        <w:t xml:space="preserve"> №10</w:t>
+      </w:r>
+    </w:p>
+    <w:p>
+      <w:pPr>
+        <w:spacing w:after="0" w:line="240" w:lineRule="auto"/>
+        <w:rPr>
+          <w:rFonts w:ascii="Times New Roman" w:hAnsi="Times New Roman" w:cs="Times New Roman"/>
+          <w:sz w:val="24"/>
+          <w:szCs w:val="24"/>
+        </w:rPr>
+      </w:pPr>
+      <w:r>
+        <w:rPr>
+          <w:rFonts w:ascii="Times New Roman" w:hAnsi="Times New Roman" w:cs="Times New Roman"/>
+          <w:sz w:val="24"/>
+          <w:szCs w:val="24"/>
+        </w:rPr>
+        <w:t>Задача</w:t>
+      </w:r>
+    </w:p>
+    <w:p>
+      <w:pPr>
+        <w:pStyle w:val="a4"/>
+        <w:spacing w:before="0" w:beforeAutospacing="0" w:after="0" w:afterAutospacing="0"/>
+        <w:rPr>
+          <w:color w:val="000000"/>
+        </w:rPr>
+      </w:pPr>
+      <w:r>
+        <w:rPr>
+          <w:rStyle w:val="a5"/>
+          <w:color w:val="000000"/>
+        </w:rPr>
+        <w:t>Цели задания</w:t>
+      </w:r>
+    </w:p>
+    <w:p>
+      <w:pPr>
+        <w:pStyle w:val="a4"/>
+        <w:spacing w:before="0" w:beforeAutospacing="0" w:after="0" w:afterAutospacing="0"/>
+        <w:rPr>
+          <w:color w:val="000000"/>
+        </w:rPr>
+      </w:pPr>
+      <w:r>
+        <w:rPr>
+          <w:color w:val="000000"/>
+        </w:rPr>
+        <w:t>Закрепить на практике работу с CSS-</w:t>
+      </w:r>
+      <w:proofErr w:type="spellStart"/>
+      <w:r>
+        <w:rPr>
+          <w:color w:val="000000"/>
+        </w:rPr>
+        <w:t>псевдоклассами</w:t>
+      </w:r>
+      <w:proofErr w:type="spellEnd"/>
+      <w:r>
+        <w:rPr>
+          <w:color w:val="000000"/>
+        </w:rPr>
+        <w:t xml:space="preserve">, </w:t>
+      </w:r>
+      <w:proofErr w:type="spellStart"/>
+      <w:r>
+        <w:rPr>
+          <w:color w:val="000000"/>
+        </w:rPr>
+        <w:t>псевдоэлементами</w:t>
+      </w:r>
+      <w:proofErr w:type="spellEnd"/>
+      <w:r>
+        <w:rPr>
+          <w:color w:val="000000"/>
+        </w:rPr>
+        <w:t xml:space="preserve"> и трансформациями.</w:t>
+      </w:r>
+    </w:p>
+    <w:p>
+      <w:pPr>
+        <w:pStyle w:val="a4"/>
+        <w:spacing w:before="0" w:beforeAutospacing="0" w:after="0" w:afterAutospacing="0"/>
+        <w:rPr>
+          <w:color w:val="000000"/>
+        </w:rPr>
+      </w:pPr>
+    </w:p>
+    <w:p>
+      <w:pPr>
+        <w:pStyle w:val="a4"/>
+        <w:spacing w:before="0" w:beforeAutospacing="0" w:after="0" w:afterAutospacing="0"/>
+        <w:rPr>
+          <w:color w:val="000000"/>
+        </w:rPr>
+      </w:pPr>
+      <w:r>
+        <w:rPr>
+          <w:rStyle w:val="a5"/>
+          <w:color w:val="000000"/>
+        </w:rPr>
+        <w:t>Внимание: пять пунктов задания являются обязательными для выполнения. 6 пункт — необязательный.</w:t>
+      </w:r>
+    </w:p>
+    <w:p>
+      <w:pPr>
+        <w:pStyle w:val="a4"/>
+        <w:spacing w:before="0" w:beforeAutospacing="0" w:after="0" w:afterAutospacing="0"/>
+        <w:rPr>
+          <w:color w:val="000000"/>
+        </w:rPr>
+      </w:pPr>
+    </w:p>
+    <w:p>
+      <w:pPr>
+        <w:pStyle w:val="5"/>
+        <w:spacing w:before="0" w:beforeAutospacing="0" w:after="0" w:afterAutospacing="0"/>
+        <w:rPr>
+          <w:b w:val="0"/>
+          <w:bCs w:val="0"/>
+          <w:sz w:val="24"/>
+          <w:szCs w:val="24"/>
+        </w:rPr>
+      </w:pPr>
+      <w:r>
+        <w:rPr>
+          <w:b w:val="0"/>
+          <w:bCs w:val="0"/>
+          <w:sz w:val="24"/>
+          <w:szCs w:val="24"/>
+        </w:rPr>
+        <w:t>Что нужно сделать</w:t>
+      </w:r>
+    </w:p>
+    <w:p>
+      <w:pPr>
+        <w:pStyle w:val="a4"/>
+        <w:spacing w:before="0" w:beforeAutospacing="0" w:after="0" w:afterAutospacing="0"/>
+        <w:rPr>
+          <w:color w:val="000000"/>
+        </w:rPr>
+      </w:pPr>
+      <w:r>
+        <w:rPr>
+          <w:rStyle w:val="a5"/>
+          <w:color w:val="000000"/>
+        </w:rPr>
+        <w:t>1.</w:t>
+      </w:r>
+      <w:r>
+        <w:rPr>
+          <w:color w:val="000000"/>
+        </w:rPr>
+        <w:t xml:space="preserve"> При помощи </w:t>
+      </w:r>
+      <w:proofErr w:type="spellStart"/>
+      <w:r>
+        <w:rPr>
+          <w:color w:val="000000"/>
+        </w:rPr>
+        <w:t>псевдокласса</w:t>
+      </w:r>
+      <w:proofErr w:type="spellEnd"/>
+      <w:r>
+        <w:rPr>
+          <w:color w:val="000000"/>
+        </w:rPr>
+        <w:t xml:space="preserve"> </w:t>
+      </w:r>
+      <w:proofErr w:type="spellStart"/>
+      <w:r>
+        <w:rPr>
+          <w:color w:val="000000"/>
+        </w:rPr>
+        <w:t>nth-child</w:t>
+      </w:r>
+      <w:proofErr w:type="spellEnd"/>
+      <w:r>
+        <w:rPr>
+          <w:color w:val="000000"/>
+        </w:rPr>
+        <w:t xml:space="preserve"> сделайте сетку элементов, которая не меняется при добавлении новых блоков.</w:t>
+      </w:r>
+    </w:p>
+    <w:p>
+      <w:pPr>
+        <w:pStyle w:val="a4"/>
+        <w:spacing w:before="0" w:beforeAutospacing="0" w:after="0" w:afterAutospacing="0"/>
+        <w:rPr>
+          <w:color w:val="000000"/>
+        </w:rPr>
+      </w:pPr>
+      <w:r>
+        <w:rPr>
+          <w:rStyle w:val="a5"/>
+          <w:color w:val="000000"/>
+        </w:rPr>
+        <w:t>Подсказка: </w:t>
+      </w:r>
+      <w:r>
+        <w:rPr>
+          <w:color w:val="000000"/>
+        </w:rPr>
+        <w:t xml:space="preserve">протестируйте свою верстку на переполнение. Для этого добавьте, например, в блок “Преимущества” 2 новые карточки. В результате изначальные отступы должны остаться прежними. Чтобы этого добиться: удалите </w:t>
+      </w:r>
+      <w:proofErr w:type="spellStart"/>
+      <w:r>
+        <w:rPr>
+          <w:color w:val="000000"/>
+        </w:rPr>
+        <w:t>justify-content</w:t>
+      </w:r>
+      <w:proofErr w:type="spellEnd"/>
+      <w:r>
+        <w:rPr>
+          <w:color w:val="000000"/>
+        </w:rPr>
+        <w:t xml:space="preserve">: </w:t>
+      </w:r>
+      <w:proofErr w:type="spellStart"/>
+      <w:r>
+        <w:rPr>
+          <w:color w:val="000000"/>
+        </w:rPr>
+        <w:t>space-between</w:t>
+      </w:r>
+      <w:proofErr w:type="spellEnd"/>
+      <w:r>
+        <w:rPr>
+          <w:color w:val="000000"/>
+        </w:rPr>
+        <w:t xml:space="preserve">; используйте </w:t>
+      </w:r>
+      <w:proofErr w:type="spellStart"/>
+      <w:r>
+        <w:rPr>
+          <w:color w:val="000000"/>
+        </w:rPr>
+        <w:t>margin-right</w:t>
+      </w:r>
+      <w:proofErr w:type="spellEnd"/>
+      <w:r>
+        <w:rPr>
+          <w:color w:val="000000"/>
+        </w:rPr>
+        <w:t xml:space="preserve"> между элементами. Обнулите отступы крайним правым элементам с помощью </w:t>
+      </w:r>
+      <w:proofErr w:type="spellStart"/>
+      <w:r>
+        <w:rPr>
+          <w:color w:val="000000"/>
+        </w:rPr>
+        <w:t>псевдокласса</w:t>
+      </w:r>
+      <w:proofErr w:type="spellEnd"/>
+      <w:r>
+        <w:rPr>
+          <w:color w:val="000000"/>
+        </w:rPr>
+        <w:t>.</w:t>
+      </w:r>
+    </w:p>
+    <w:p>
+      <w:pPr>
+        <w:pStyle w:val="a4"/>
+        <w:spacing w:before="0" w:beforeAutospacing="0" w:after="0" w:afterAutospacing="0"/>
+        <w:rPr>
+          <w:color w:val="000000"/>
+        </w:rPr>
+      </w:pPr>
+    </w:p>
+    <w:p>
+      <w:pPr>
+        <w:pStyle w:val="a4"/>
+        <w:spacing w:before="0" w:beforeAutospacing="0" w:after="0" w:afterAutospacing="0"/>
+        <w:rPr>
+          <w:color w:val="000000"/>
+        </w:rPr>
+      </w:pPr>
+      <w:r>
+        <w:rPr>
+          <w:rStyle w:val="a5"/>
+          <w:color w:val="000000"/>
+        </w:rPr>
+        <w:t>2. </w:t>
+      </w:r>
+      <w:r>
+        <w:rPr>
+          <w:color w:val="000000"/>
+        </w:rPr>
+        <w:t xml:space="preserve">Реализуйте плавные </w:t>
+      </w:r>
+      <w:proofErr w:type="spellStart"/>
+      <w:r>
+        <w:rPr>
+          <w:color w:val="000000"/>
+        </w:rPr>
+        <w:t>ховер</w:t>
+      </w:r>
+      <w:proofErr w:type="spellEnd"/>
+      <w:r>
+        <w:rPr>
+          <w:color w:val="000000"/>
+        </w:rPr>
+        <w:t>-эффекты на все ссылки и кнопки на сайте. Все состояния (</w:t>
+      </w:r>
+      <w:proofErr w:type="spellStart"/>
+      <w:r>
+        <w:rPr>
+          <w:color w:val="000000"/>
+        </w:rPr>
+        <w:t>focus</w:t>
+      </w:r>
+      <w:proofErr w:type="spellEnd"/>
+      <w:r>
+        <w:rPr>
+          <w:color w:val="000000"/>
+        </w:rPr>
+        <w:t xml:space="preserve">, </w:t>
+      </w:r>
+      <w:proofErr w:type="spellStart"/>
+      <w:r>
+        <w:rPr>
+          <w:color w:val="000000"/>
+        </w:rPr>
+        <w:t>hover</w:t>
+      </w:r>
+      <w:proofErr w:type="spellEnd"/>
+      <w:r>
+        <w:rPr>
+          <w:color w:val="000000"/>
+        </w:rPr>
+        <w:t xml:space="preserve">, </w:t>
+      </w:r>
+      <w:proofErr w:type="spellStart"/>
+      <w:r>
+        <w:rPr>
+          <w:color w:val="000000"/>
+        </w:rPr>
+        <w:t>active</w:t>
+      </w:r>
+      <w:proofErr w:type="spellEnd"/>
+      <w:r>
+        <w:rPr>
+          <w:color w:val="000000"/>
+        </w:rPr>
+        <w:t xml:space="preserve">) находятся слева от макета сайта в </w:t>
+      </w:r>
+      <w:proofErr w:type="spellStart"/>
+      <w:r>
+        <w:rPr>
+          <w:color w:val="000000"/>
+        </w:rPr>
+        <w:t>ui-kit</w:t>
+      </w:r>
+      <w:proofErr w:type="spellEnd"/>
+      <w:r>
+        <w:rPr>
+          <w:color w:val="000000"/>
+        </w:rPr>
+        <w:t>.</w:t>
+      </w:r>
+    </w:p>
+    <w:p>
+      <w:pPr>
+        <w:pStyle w:val="a4"/>
+        <w:spacing w:before="0" w:beforeAutospacing="0" w:after="0" w:afterAutospacing="0"/>
+        <w:rPr>
+          <w:color w:val="000000"/>
+        </w:rPr>
+      </w:pPr>
+      <w:r>
+        <w:rPr>
+          <w:rStyle w:val="a5"/>
+          <w:color w:val="000000"/>
+        </w:rPr>
+        <w:t>Важно:</w:t>
+      </w:r>
+      <w:r>
+        <w:rPr>
+          <w:color w:val="000000"/>
+        </w:rPr>
+        <w:t xml:space="preserve"> при использовании </w:t>
+      </w:r>
+      <w:proofErr w:type="spellStart"/>
+      <w:r>
+        <w:rPr>
+          <w:color w:val="000000"/>
+        </w:rPr>
+        <w:t>transition</w:t>
+      </w:r>
+      <w:proofErr w:type="spellEnd"/>
+      <w:r>
+        <w:rPr>
+          <w:color w:val="000000"/>
+        </w:rPr>
+        <w:t xml:space="preserve"> нужно указывать те свойства, которые вы будете анимировать. Пример: </w:t>
+      </w:r>
+      <w:proofErr w:type="spellStart"/>
+      <w:r>
+        <w:rPr>
+          <w:color w:val="000000"/>
+        </w:rPr>
+        <w:t>div</w:t>
+      </w:r>
+      <w:proofErr w:type="spellEnd"/>
+      <w:r>
+        <w:rPr>
+          <w:color w:val="000000"/>
+        </w:rPr>
+        <w:t xml:space="preserve"> {</w:t>
+      </w:r>
+      <w:proofErr w:type="spellStart"/>
+      <w:r>
+        <w:rPr>
+          <w:color w:val="000000"/>
+        </w:rPr>
+        <w:t>transition</w:t>
+      </w:r>
+      <w:proofErr w:type="spellEnd"/>
+      <w:r>
+        <w:rPr>
+          <w:color w:val="000000"/>
+        </w:rPr>
+        <w:t xml:space="preserve">: </w:t>
+      </w:r>
+      <w:proofErr w:type="spellStart"/>
+      <w:r>
+        <w:rPr>
+          <w:color w:val="000000"/>
+        </w:rPr>
+        <w:t>background</w:t>
+      </w:r>
+      <w:proofErr w:type="spellEnd"/>
+      <w:r>
+        <w:rPr>
+          <w:color w:val="000000"/>
+        </w:rPr>
+        <w:t xml:space="preserve"> 0.3s </w:t>
+      </w:r>
+      <w:proofErr w:type="spellStart"/>
+      <w:r>
+        <w:rPr>
+          <w:color w:val="000000"/>
+        </w:rPr>
+        <w:t>ease</w:t>
+      </w:r>
+      <w:proofErr w:type="spellEnd"/>
+      <w:r>
+        <w:rPr>
+          <w:color w:val="000000"/>
+        </w:rPr>
+        <w:t xml:space="preserve">, </w:t>
+      </w:r>
+      <w:proofErr w:type="spellStart"/>
+      <w:r>
+        <w:rPr>
+          <w:color w:val="000000"/>
+        </w:rPr>
+        <w:t>color</w:t>
+      </w:r>
+      <w:proofErr w:type="spellEnd"/>
+      <w:r>
+        <w:rPr>
+          <w:color w:val="000000"/>
+        </w:rPr>
+        <w:t xml:space="preserve"> 0.2s </w:t>
+      </w:r>
+      <w:proofErr w:type="spellStart"/>
+      <w:r>
+        <w:rPr>
+          <w:color w:val="000000"/>
+        </w:rPr>
+        <w:t>linear</w:t>
+      </w:r>
+      <w:proofErr w:type="spellEnd"/>
+      <w:r>
+        <w:rPr>
+          <w:color w:val="000000"/>
+        </w:rPr>
+        <w:t>;}</w:t>
+      </w:r>
+    </w:p>
+    <w:p>
+      <w:pPr>
+        <w:pStyle w:val="a4"/>
+        <w:spacing w:before="0" w:beforeAutospacing="0" w:after="0" w:afterAutospacing="0"/>
+        <w:rPr>
+          <w:color w:val="000000"/>
+        </w:rPr>
+      </w:pPr>
+      <w:r>
+        <w:rPr>
+          <w:rStyle w:val="a5"/>
+          <w:color w:val="000000"/>
+        </w:rPr>
+        <w:t>Важно: </w:t>
+      </w:r>
+      <w:r>
+        <w:rPr>
+          <w:color w:val="000000"/>
+        </w:rPr>
+        <w:t xml:space="preserve">Порядок состояний должен быть именно таким - </w:t>
+      </w:r>
+      <w:proofErr w:type="spellStart"/>
+      <w:r>
+        <w:rPr>
+          <w:color w:val="000000"/>
+        </w:rPr>
+        <w:t>focus</w:t>
+      </w:r>
+      <w:proofErr w:type="spellEnd"/>
+      <w:r>
+        <w:rPr>
+          <w:color w:val="000000"/>
+        </w:rPr>
+        <w:t xml:space="preserve">, </w:t>
+      </w:r>
+      <w:proofErr w:type="spellStart"/>
+      <w:r>
+        <w:rPr>
+          <w:color w:val="000000"/>
+        </w:rPr>
+        <w:t>hover</w:t>
+      </w:r>
+      <w:proofErr w:type="spellEnd"/>
+      <w:r>
+        <w:rPr>
+          <w:color w:val="000000"/>
+        </w:rPr>
+        <w:t xml:space="preserve">, </w:t>
+      </w:r>
+      <w:proofErr w:type="spellStart"/>
+      <w:r>
+        <w:rPr>
+          <w:color w:val="000000"/>
+        </w:rPr>
+        <w:t>active</w:t>
+      </w:r>
+      <w:proofErr w:type="spellEnd"/>
+      <w:r>
+        <w:rPr>
+          <w:color w:val="000000"/>
+        </w:rPr>
+        <w:t>.</w:t>
+      </w:r>
+    </w:p>
+    <w:p>
+      <w:pPr>
+        <w:pStyle w:val="a4"/>
+        <w:spacing w:before="0" w:beforeAutospacing="0" w:after="0" w:afterAutospacing="0"/>
+        <w:rPr>
+          <w:color w:val="000000"/>
+        </w:rPr>
+      </w:pPr>
+    </w:p>
+    <w:p>
+      <w:pPr>
+        <w:pStyle w:val="a4"/>
+        <w:spacing w:before="0" w:beforeAutospacing="0" w:after="0" w:afterAutospacing="0"/>
+        <w:rPr>
+          <w:color w:val="000000"/>
+        </w:rPr>
+      </w:pPr>
+      <w:r>
+        <w:rPr>
+          <w:rStyle w:val="a5"/>
+          <w:color w:val="000000"/>
+        </w:rPr>
+        <w:t>3.</w:t>
+      </w:r>
+      <w:r>
+        <w:rPr>
+          <w:color w:val="000000"/>
+        </w:rPr>
+        <w:t xml:space="preserve"> Сделайте блок «Посмотреть все варианты» </w:t>
+      </w:r>
+      <w:proofErr w:type="spellStart"/>
+      <w:r>
+        <w:rPr>
+          <w:color w:val="000000"/>
+        </w:rPr>
+        <w:t>кликабельным</w:t>
+      </w:r>
+      <w:proofErr w:type="spellEnd"/>
+      <w:r>
+        <w:rPr>
+          <w:color w:val="000000"/>
+        </w:rPr>
+        <w:t xml:space="preserve"> с помощью </w:t>
+      </w:r>
+      <w:proofErr w:type="spellStart"/>
+      <w:r>
+        <w:rPr>
+          <w:color w:val="000000"/>
+        </w:rPr>
+        <w:t>псевдоэлемента</w:t>
+      </w:r>
+      <w:proofErr w:type="spellEnd"/>
+      <w:r>
+        <w:rPr>
+          <w:color w:val="000000"/>
+        </w:rPr>
+        <w:t>.</w:t>
+      </w:r>
+    </w:p>
+    <w:p>
+      <w:pPr>
+        <w:pStyle w:val="a4"/>
+        <w:spacing w:before="0" w:beforeAutospacing="0" w:after="0" w:afterAutospacing="0"/>
+        <w:rPr>
+          <w:color w:val="000000"/>
+        </w:rPr>
+      </w:pPr>
+      <w:r>
+        <w:rPr>
+          <w:rStyle w:val="a5"/>
+          <w:color w:val="000000"/>
+        </w:rPr>
+        <w:t>Пояснение к заданию: </w:t>
+      </w:r>
+      <w:r>
+        <w:rPr>
+          <w:color w:val="000000"/>
+        </w:rPr>
+        <w:t xml:space="preserve">Сейчас у вас в блоке есть изображение и внизу блока есть активная ссылка. В этом задании вам нужно сделать так, что при нажатии на любое место в блоке происходил переход по этой ссылке. Для этого вам нужно “растянуть” ссылку — с помощью </w:t>
+      </w:r>
+      <w:proofErr w:type="spellStart"/>
+      <w:r>
+        <w:rPr>
+          <w:color w:val="000000"/>
+        </w:rPr>
+        <w:t>псевдоэлемента</w:t>
+      </w:r>
+      <w:proofErr w:type="spellEnd"/>
+      <w:r>
+        <w:rPr>
+          <w:color w:val="000000"/>
+        </w:rPr>
+        <w:t>. </w:t>
+      </w:r>
+    </w:p>
+    <w:p>
+      <w:pPr>
+        <w:pStyle w:val="a4"/>
+        <w:spacing w:before="0" w:beforeAutospacing="0" w:after="0" w:afterAutospacing="0"/>
+        <w:rPr>
+          <w:color w:val="000000"/>
+        </w:rPr>
+      </w:pPr>
+      <w:r>
+        <w:rPr>
+          <w:rStyle w:val="a5"/>
+          <w:color w:val="000000"/>
+        </w:rPr>
+        <w:t>Подсказка: </w:t>
+      </w:r>
+      <w:r>
+        <w:rPr>
+          <w:color w:val="000000"/>
+        </w:rPr>
+        <w:t xml:space="preserve">Для реализации используйте подходящее позиционирование для всего блока и для </w:t>
+      </w:r>
+      <w:proofErr w:type="spellStart"/>
+      <w:r>
+        <w:rPr>
+          <w:color w:val="000000"/>
+        </w:rPr>
+        <w:t>псевдоэлемента</w:t>
+      </w:r>
+      <w:proofErr w:type="spellEnd"/>
+      <w:r>
+        <w:rPr>
+          <w:color w:val="000000"/>
+        </w:rPr>
+        <w:t xml:space="preserve">. Напомним, что элемент с </w:t>
+      </w:r>
+      <w:proofErr w:type="spellStart"/>
+      <w:r>
+        <w:rPr>
+          <w:color w:val="000000"/>
+        </w:rPr>
+        <w:t>position</w:t>
+      </w:r>
+      <w:proofErr w:type="spellEnd"/>
+      <w:r>
+        <w:rPr>
+          <w:color w:val="000000"/>
+        </w:rPr>
+        <w:t xml:space="preserve">: </w:t>
+      </w:r>
+      <w:proofErr w:type="spellStart"/>
+      <w:r>
+        <w:rPr>
+          <w:color w:val="000000"/>
+        </w:rPr>
+        <w:t>absolute</w:t>
+      </w:r>
+      <w:proofErr w:type="spellEnd"/>
+      <w:r>
+        <w:rPr>
+          <w:color w:val="000000"/>
+        </w:rPr>
+        <w:t xml:space="preserve"> размещается относительно элемента с </w:t>
+      </w:r>
+      <w:proofErr w:type="spellStart"/>
+      <w:r>
+        <w:rPr>
+          <w:color w:val="000000"/>
+        </w:rPr>
+        <w:t>position</w:t>
+      </w:r>
+      <w:proofErr w:type="spellEnd"/>
+      <w:r>
+        <w:rPr>
+          <w:color w:val="000000"/>
+        </w:rPr>
+        <w:t xml:space="preserve">: </w:t>
+      </w:r>
+      <w:proofErr w:type="spellStart"/>
+      <w:r>
+        <w:rPr>
+          <w:color w:val="000000"/>
+        </w:rPr>
+        <w:t>relative</w:t>
+      </w:r>
+      <w:proofErr w:type="spellEnd"/>
+      <w:r>
+        <w:rPr>
+          <w:color w:val="000000"/>
+        </w:rPr>
+        <w:t>.</w:t>
+      </w:r>
+    </w:p>
+    <w:p>
+      <w:pPr>
+        <w:pStyle w:val="a4"/>
+        <w:spacing w:before="0" w:beforeAutospacing="0" w:after="0" w:afterAutospacing="0"/>
+        <w:rPr>
+          <w:color w:val="000000"/>
+        </w:rPr>
+      </w:pPr>
+    </w:p>
+    <w:p>
+      <w:pPr>
+        <w:pStyle w:val="a4"/>
+        <w:spacing w:before="0" w:beforeAutospacing="0" w:after="0" w:afterAutospacing="0"/>
+        <w:rPr>
+          <w:color w:val="000000"/>
+        </w:rPr>
+      </w:pPr>
+      <w:r>
+        <w:rPr>
+          <w:rStyle w:val="a5"/>
+          <w:color w:val="000000"/>
+        </w:rPr>
+        <w:t>4. </w:t>
+      </w:r>
+      <w:r>
+        <w:rPr>
+          <w:color w:val="000000"/>
+        </w:rPr>
+        <w:t xml:space="preserve">Выделите повторяющиеся цвета сайта в </w:t>
+      </w:r>
+      <w:proofErr w:type="spellStart"/>
+      <w:r>
+        <w:rPr>
+          <w:color w:val="000000"/>
+        </w:rPr>
+        <w:t>кастомные</w:t>
+      </w:r>
+      <w:proofErr w:type="spellEnd"/>
+      <w:r>
+        <w:rPr>
+          <w:color w:val="000000"/>
+        </w:rPr>
+        <w:t xml:space="preserve"> свойства.</w:t>
+      </w:r>
+    </w:p>
+    <w:p>
+      <w:pPr>
+        <w:pStyle w:val="a4"/>
+        <w:spacing w:before="0" w:beforeAutospacing="0" w:after="0" w:afterAutospacing="0"/>
+        <w:rPr>
+          <w:color w:val="000000"/>
+        </w:rPr>
+      </w:pPr>
+      <w:r>
+        <w:rPr>
+          <w:rStyle w:val="a5"/>
+          <w:color w:val="000000"/>
+        </w:rPr>
+        <w:t>Подсказка:</w:t>
+      </w:r>
+      <w:r>
+        <w:rPr>
+          <w:color w:val="000000"/>
+        </w:rPr>
+        <w:t> чтобы появилась возможность открывать слои - создайте копию макета по кнопке “</w:t>
+      </w:r>
+      <w:proofErr w:type="spellStart"/>
+      <w:r>
+        <w:rPr>
+          <w:color w:val="000000"/>
+        </w:rPr>
+        <w:t>copy</w:t>
+      </w:r>
+      <w:proofErr w:type="spellEnd"/>
+      <w:r>
+        <w:rPr>
+          <w:color w:val="000000"/>
+        </w:rPr>
+        <w:t xml:space="preserve"> </w:t>
+      </w:r>
+      <w:proofErr w:type="spellStart"/>
+      <w:r>
+        <w:rPr>
+          <w:color w:val="000000"/>
+        </w:rPr>
+        <w:t>to</w:t>
+      </w:r>
+      <w:proofErr w:type="spellEnd"/>
+      <w:r>
+        <w:rPr>
+          <w:color w:val="000000"/>
+        </w:rPr>
+        <w:t xml:space="preserve"> </w:t>
+      </w:r>
+      <w:proofErr w:type="spellStart"/>
+      <w:r>
+        <w:rPr>
+          <w:color w:val="000000"/>
+        </w:rPr>
+        <w:t>your</w:t>
+      </w:r>
+      <w:proofErr w:type="spellEnd"/>
+      <w:r>
+        <w:rPr>
+          <w:color w:val="000000"/>
+        </w:rPr>
+        <w:t xml:space="preserve"> </w:t>
+      </w:r>
+      <w:proofErr w:type="spellStart"/>
+      <w:r>
+        <w:rPr>
+          <w:color w:val="000000"/>
+        </w:rPr>
+        <w:t>drafts</w:t>
+      </w:r>
+      <w:proofErr w:type="spellEnd"/>
+      <w:r>
+        <w:rPr>
+          <w:color w:val="000000"/>
+        </w:rPr>
+        <w:t>”</w:t>
+      </w:r>
+    </w:p>
+    <w:p>
+      <w:pPr>
+        <w:pStyle w:val="a4"/>
+        <w:spacing w:before="0" w:beforeAutospacing="0" w:after="0" w:afterAutospacing="0"/>
+        <w:rPr>
+          <w:color w:val="000000"/>
+        </w:rPr>
+      </w:pPr>
+    </w:p>
+    <w:p>
+      <w:pPr>
+        <w:pStyle w:val="a4"/>
+        <w:spacing w:before="0" w:beforeAutospacing="0" w:after="0" w:afterAutospacing="0"/>
+        <w:rPr>
+          <w:color w:val="000000"/>
+        </w:rPr>
+      </w:pPr>
+      <w:r>
+        <w:rPr>
+          <w:rStyle w:val="a5"/>
+          <w:color w:val="000000"/>
+        </w:rPr>
+        <w:t>5*. </w:t>
+      </w:r>
+      <w:r>
+        <w:rPr>
+          <w:color w:val="000000"/>
+        </w:rPr>
+        <w:t>В скрытых слоях макета есть слои “DARKEN”. Откройте их и реализуйте с помощью CSS те же эффекты.</w:t>
+      </w:r>
+    </w:p>
+    <w:p>
+      <w:pPr>
+        <w:pStyle w:val="a4"/>
+        <w:spacing w:before="0" w:beforeAutospacing="0" w:after="0" w:afterAutospacing="0"/>
+        <w:rPr>
+          <w:color w:val="000000"/>
+        </w:rPr>
+      </w:pPr>
+      <w:r>
+        <w:rPr>
+          <w:rStyle w:val="a5"/>
+          <w:color w:val="000000"/>
+        </w:rPr>
+        <w:t>Подсказка:</w:t>
+      </w:r>
+      <w:r>
+        <w:rPr>
+          <w:color w:val="000000"/>
+        </w:rPr>
+        <w:t> чтобы получить доступ к слоям макета - нужно скачать макет себе (</w:t>
+      </w:r>
+      <w:proofErr w:type="spellStart"/>
+      <w:r>
+        <w:rPr>
+          <w:color w:val="000000"/>
+        </w:rPr>
+        <w:t>file</w:t>
+      </w:r>
+      <w:proofErr w:type="spellEnd"/>
+      <w:r>
+        <w:rPr>
+          <w:color w:val="000000"/>
+        </w:rPr>
+        <w:t xml:space="preserve"> -&gt; </w:t>
+      </w:r>
+      <w:proofErr w:type="spellStart"/>
+      <w:r>
+        <w:rPr>
+          <w:color w:val="000000"/>
+        </w:rPr>
+        <w:t>save</w:t>
+      </w:r>
+      <w:proofErr w:type="spellEnd"/>
+      <w:r>
+        <w:rPr>
+          <w:color w:val="000000"/>
+        </w:rPr>
+        <w:t xml:space="preserve"> </w:t>
+      </w:r>
+      <w:proofErr w:type="spellStart"/>
+      <w:r>
+        <w:rPr>
+          <w:color w:val="000000"/>
+        </w:rPr>
+        <w:t>local</w:t>
+      </w:r>
+      <w:proofErr w:type="spellEnd"/>
+      <w:r>
+        <w:rPr>
+          <w:color w:val="000000"/>
+        </w:rPr>
+        <w:t xml:space="preserve"> </w:t>
+      </w:r>
+      <w:proofErr w:type="spellStart"/>
+      <w:r>
+        <w:rPr>
+          <w:color w:val="000000"/>
+        </w:rPr>
+        <w:t>copy</w:t>
+      </w:r>
+      <w:proofErr w:type="spellEnd"/>
+      <w:r>
+        <w:rPr>
+          <w:color w:val="000000"/>
+        </w:rPr>
+        <w:t>).</w:t>
+      </w:r>
+    </w:p>
+    <w:p>
+      <w:pPr>
+        <w:pStyle w:val="a4"/>
+        <w:spacing w:before="0" w:beforeAutospacing="0" w:after="0" w:afterAutospacing="0"/>
+        <w:rPr>
+          <w:color w:val="000000"/>
+        </w:rPr>
+      </w:pPr>
+      <w:r>
+        <w:rPr>
+          <w:rStyle w:val="a5"/>
+          <w:color w:val="000000"/>
+        </w:rPr>
+        <w:t>Важно учесть:</w:t>
+      </w:r>
+      <w:r>
+        <w:rPr>
+          <w:color w:val="000000"/>
+        </w:rPr>
+        <w:t> подобные декоративные элементы не должны храниться в разметке.</w:t>
+      </w:r>
+    </w:p>
+    <w:p>
+      <w:pPr>
+        <w:pStyle w:val="a4"/>
+        <w:spacing w:before="0" w:beforeAutospacing="0" w:after="0" w:afterAutospacing="0"/>
+        <w:rPr>
+          <w:color w:val="000000"/>
+        </w:rPr>
+      </w:pPr>
+    </w:p>
+    <w:p>
+      <w:pPr>
+        <w:pStyle w:val="a4"/>
+        <w:spacing w:before="0" w:beforeAutospacing="0" w:after="0" w:afterAutospacing="0"/>
+        <w:rPr>
+          <w:color w:val="000000"/>
+        </w:rPr>
+      </w:pPr>
+      <w:r>
+        <w:rPr>
+          <w:rStyle w:val="a5"/>
+          <w:color w:val="000000"/>
+        </w:rPr>
+        <w:t>6. </w:t>
+      </w:r>
+      <w:r>
+        <w:rPr>
+          <w:color w:val="000000"/>
+        </w:rPr>
+        <w:t xml:space="preserve">Добавьте на страницу </w:t>
+      </w:r>
+      <w:proofErr w:type="spellStart"/>
+      <w:r>
+        <w:rPr>
+          <w:color w:val="000000"/>
+        </w:rPr>
+        <w:t>favicon</w:t>
+      </w:r>
+      <w:proofErr w:type="spellEnd"/>
+      <w:r>
+        <w:rPr>
+          <w:color w:val="000000"/>
+        </w:rPr>
+        <w:t xml:space="preserve">, вы найдете его в </w:t>
+      </w:r>
+      <w:proofErr w:type="spellStart"/>
+      <w:r>
+        <w:rPr>
+          <w:color w:val="000000"/>
+        </w:rPr>
+        <w:t>ui-kit</w:t>
+      </w:r>
+      <w:proofErr w:type="spellEnd"/>
+      <w:r>
+        <w:rPr>
+          <w:color w:val="000000"/>
+        </w:rPr>
+        <w:t xml:space="preserve"> макета.</w:t>
+      </w:r>
+    </w:p>
+    <w:p>
+      <w:pPr>
+        <w:spacing w:after="0" w:line="240" w:lineRule="auto"/>
+        <w:rPr>
+          <w:rFonts w:ascii="Times New Roman" w:hAnsi="Times New Roman" w:cs="Times New Roman"/>
+          <w:b/>
+          <w:sz w:val="24"/>
+          <w:szCs w:val="24"/>
+        </w:rPr>
+      </w:pPr>
+    </w:p>
+    <w:p>
+      <w:pPr>
+        <w:spacing w:after="0" w:line="240" w:lineRule="auto"/>
+      </w:pPr>
+      <w:bookmarkStart w:id="0" w:name="_GoBack"/>
+      <w:bookmarkEnd w:id="0"/>
     </w:p>
     <w:sectPr>
       <w:pgSz w:w="11906" w:h="16838"/>

</xml_diff>